<commit_message>
added to contribution report
</commit_message>
<xml_diff>
--- a/documentation/contribution report .docx
+++ b/documentation/contribution report .docx
@@ -1,13 +1,38 @@
 
 <file path=word/document.xml><?xml version="1.0" encoding="utf-8"?>
-<w:document xmlns:wpc="http://schemas.microsoft.com/office/word/2010/wordprocessingCanvas" xmlns:cx="http://schemas.microsoft.com/office/drawing/2014/chartex" xmlns:cx1="http://schemas.microsoft.com/office/drawing/2015/9/8/chartex" xmlns:cx2="http://schemas.microsoft.com/office/drawing/2015/10/21/chartex" xmlns:cx3="http://schemas.microsoft.com/office/drawing/2016/5/9/chartex" xmlns:cx4="http://schemas.microsoft.com/office/drawing/2016/5/10/chartex" xmlns:cx5="http://schemas.microsoft.com/office/drawing/2016/5/11/chartex" xmlns:cx6="http://schemas.microsoft.com/office/drawing/2016/5/12/chartex" xmlns:cx7="http://schemas.microsoft.com/office/drawing/2016/5/13/chartex" xmlns:cx8="http://schemas.microsoft.com/office/drawing/2016/5/14/chartex" xmlns:mc="http://schemas.openxmlformats.org/markup-compatibility/2006" xmlns:aink="http://schemas.microsoft.com/office/drawing/2016/ink" xmlns:am3d="http://schemas.microsoft.com/office/drawing/2017/model3d" xmlns:o="urn:schemas-microsoft-com:office:office" xmlns:oel="http://schemas.microsoft.com/office/2019/extlst" xmlns:r="http://schemas.openxmlformats.org/officeDocument/2006/relationships" xmlns:m="http://schemas.openxmlformats.org/officeDocument/2006/math" xmlns:v="urn:schemas-microsoft-com:vml" xmlns:wp14="http://schemas.microsoft.com/office/word/2010/wordprocessingDrawing" xmlns:wp="http://schemas.openxmlformats.org/drawingml/2006/wordprocessingDrawing" xmlns:w10="urn:schemas-microsoft-com:office:word" xmlns:w="http://schemas.openxmlformats.org/wordprocessingml/2006/main" xmlns:w14="http://schemas.microsoft.com/office/word/2010/wordml" xmlns:w15="http://schemas.microsoft.com/office/word/2012/wordml" xmlns:w16cex="http://schemas.microsoft.com/office/word/2018/wordml/cex" xmlns:w16cid="http://schemas.microsoft.com/office/word/2016/wordml/cid" xmlns:w16="http://schemas.microsoft.com/office/word/2018/wordml" xmlns:w16sdtdh="http://schemas.microsoft.com/office/word/2020/wordml/sdtdatahash" xmlns:w16se="http://schemas.microsoft.com/office/word/2015/wordml/symex" xmlns:wpg="http://schemas.microsoft.com/office/word/2010/wordprocessingGroup" xmlns:wpi="http://schemas.microsoft.com/office/word/2010/wordprocessingInk" xmlns:wne="http://schemas.microsoft.com/office/word/2006/wordml" xmlns:wps="http://schemas.microsoft.com/office/word/2010/wordprocessingShape" mc:Ignorable="w14 w15 w16se w16cid w16 w16cex w16sdtdh wp14">
+<w:document xmlns:wpc="http://schemas.microsoft.com/office/word/2010/wordprocessingCanvas" xmlns:mc="http://schemas.openxmlformats.org/markup-compatibility/2006" xmlns:o="urn:schemas-microsoft-com:office:office" xmlns:r="http://schemas.openxmlformats.org/officeDocument/2006/relationships" xmlns:m="http://schemas.openxmlformats.org/officeDocument/2006/math" xmlns:v="urn:schemas-microsoft-com:vml" xmlns:wp14="http://schemas.microsoft.com/office/word/2010/wordprocessingDrawing" xmlns:wp="http://schemas.openxmlformats.org/drawingml/2006/wordprocessingDrawing" xmlns:w10="urn:schemas-microsoft-com:office:word" xmlns:w="http://schemas.openxmlformats.org/wordprocessingml/2006/main" xmlns:w14="http://schemas.microsoft.com/office/word/2010/wordml" xmlns:w15="http://schemas.microsoft.com/office/word/2012/wordml" xmlns:wpg="http://schemas.microsoft.com/office/word/2010/wordprocessingGroup" xmlns:wpi="http://schemas.microsoft.com/office/word/2010/wordprocessingInk" xmlns:wne="http://schemas.microsoft.com/office/word/2006/wordml" xmlns:wps="http://schemas.microsoft.com/office/word/2010/wordprocessingShape" mc:Ignorable="w14 w15 wp14">
   <w:body>
     <w:p>
       <w:r>
-        <w:t>h</w:t>
-      </w:r>
-      <w:r>
-        <w:t>ow you organised the team,</w:t>
+        <w:rPr>
+          <w:sz w:val="32"/>
+          <w:u w:val="single"/>
+        </w:rPr>
+        <w:t>H</w:t>
+      </w:r>
+      <w:r>
+        <w:rPr>
+          <w:sz w:val="32"/>
+          <w:u w:val="single"/>
+        </w:rPr>
+        <w:t xml:space="preserve">ow </w:t>
+      </w:r>
+      <w:r>
+        <w:rPr>
+          <w:sz w:val="32"/>
+          <w:u w:val="single"/>
+        </w:rPr>
+        <w:t xml:space="preserve">we </w:t>
+      </w:r>
+      <w:r>
+        <w:rPr>
+          <w:sz w:val="32"/>
+          <w:u w:val="single"/>
+        </w:rPr>
+        <w:t>organised the team</w:t>
+      </w:r>
+      <w:r>
+        <w:t>,</w:t>
       </w:r>
     </w:p>
     <w:p>
@@ -42,44 +67,60 @@
       </w:r>
       <w:r>
         <w:t xml:space="preserve">Everyone else began work on the dll, Andrew created a GitHub repository which we then used to share our work. </w:t>
-      </w:r>
-    </w:p>
-    <w:p/>
-    <w:p/>
-    <w:p/>
-    <w:p>
-      <w:r>
-        <w:br/>
-        <w:t xml:space="preserve">what challenges you had, </w:t>
       </w:r>
     </w:p>
     <w:p/>
     <w:p>
-      <w:r>
-        <w:t>how to remove outdated player deaths,</w:t>
+      <w:pPr>
+        <w:rPr>
+          <w:sz w:val="32"/>
+          <w:u w:val="single"/>
+        </w:rPr>
+      </w:pPr>
+      <w:r>
+        <w:rPr>
+          <w:sz w:val="32"/>
+          <w:u w:val="single"/>
+        </w:rPr>
+        <w:t>Challenges</w:t>
+      </w:r>
+    </w:p>
+    <w:p>
+      <w:r>
+        <w:t>The gun array isn’t of fixed size so working out how to not over read the list was a challenge. The array could increase when a player buys a gun and decrease when the round is over. The array also includes knives, grenades and the terrorist bomb, these can be identified by their clip ammo equalling -1. When looking for the value in Cheat Engine there is multiple values that can be correlated with the size of the array, this is because there are values for: server values, induvial player values, items bought and team values. After trial and error using a server value -2 gave a size that didn’t cause read errors.</w:t>
       </w:r>
     </w:p>
     <w:p/>
-    <w:p/>
-    <w:p/>
-    <w:p/>
+    <w:p>
+      <w:r>
+        <w:t xml:space="preserve">The player array is of fixed size to the number of players in the server and it’s an array of pointer to the player object. However, the array has a structure for storing players which made it very confusing to understand. It stores both T and CT players in a random order but only alive players and stored in the front section of the array and dead players get moved to the back. This confused us into thinking </w:t>
+      </w:r>
+      <w:r>
+        <w:t xml:space="preserve">only alive players were stored in this list and we would require memory comparison </w:t>
+      </w:r>
+      <w:r>
+        <w:t>for our own death function. In the end we caught our mistake</w:t>
+      </w:r>
+      <w:r>
+        <w:t>.</w:t>
+      </w:r>
+    </w:p>
     <w:p/>
     <w:p>
-      <w:r>
-        <w:t xml:space="preserve">and how you </w:t>
-      </w:r>
-      <w:r>
-        <w:t>overcame</w:t>
-      </w:r>
-      <w:r>
-        <w:t xml:space="preserve"> </w:t>
-      </w:r>
-      <w:r>
-        <w:t>these.</w:t>
+      <w:pPr>
+        <w:rPr>
+          <w:sz w:val="32"/>
+          <w:u w:val="single"/>
+        </w:rPr>
+      </w:pPr>
+      <w:r>
+        <w:rPr>
+          <w:sz w:val="32"/>
+          <w:u w:val="single"/>
+        </w:rPr>
+        <w:t>Percentages</w:t>
       </w:r>
     </w:p>
-    <w:p/>
-    <w:p/>
     <w:tbl>
       <w:tblPr>
         <w:tblStyle w:val="TableGrid"/>
@@ -250,13 +291,221 @@
           <w:tcPr>
             <w:tcW w:w="4962" w:type="dxa"/>
           </w:tcPr>
-          <w:p/>
+          <w:p>
+            <w:pPr>
+              <w:pStyle w:val="ListParagraph"/>
+              <w:numPr>
+                <w:ilvl w:val="0"/>
+                <w:numId w:val="1"/>
+              </w:numPr>
+            </w:pPr>
+            <w:r>
+              <w:t>Started</w:t>
+            </w:r>
+            <w:r>
+              <w:t xml:space="preserve"> group</w:t>
+            </w:r>
+            <w:r>
+              <w:t xml:space="preserve"> communications and repository</w:t>
+            </w:r>
+          </w:p>
+          <w:p>
+            <w:pPr>
+              <w:pStyle w:val="ListParagraph"/>
+              <w:numPr>
+                <w:ilvl w:val="0"/>
+                <w:numId w:val="1"/>
+              </w:numPr>
+            </w:pPr>
+            <w:r>
+              <w:t>Researched games and came up with project ideas</w:t>
+            </w:r>
+          </w:p>
+          <w:p>
+            <w:pPr>
+              <w:pStyle w:val="ListParagraph"/>
+              <w:numPr>
+                <w:ilvl w:val="0"/>
+                <w:numId w:val="1"/>
+              </w:numPr>
+            </w:pPr>
+            <w:r>
+              <w:lastRenderedPageBreak/>
+              <w:t>Found every offset we use</w:t>
+            </w:r>
+            <w:r>
+              <w:t>d</w:t>
+            </w:r>
+            <w:r>
+              <w:t xml:space="preserve"> in Cheat Engine</w:t>
+            </w:r>
+            <w:bookmarkStart w:id="0" w:name="_GoBack"/>
+            <w:bookmarkEnd w:id="0"/>
+          </w:p>
+          <w:p>
+            <w:pPr>
+              <w:pStyle w:val="ListParagraph"/>
+              <w:numPr>
+                <w:ilvl w:val="0"/>
+                <w:numId w:val="1"/>
+              </w:numPr>
+            </w:pPr>
+            <w:r>
+              <w:t xml:space="preserve">The code for </w:t>
+            </w:r>
+            <w:r>
+              <w:t>initializing</w:t>
+            </w:r>
+            <w:r>
+              <w:t xml:space="preserve"> the DLL including server.dll base address, menu and console interrupt</w:t>
+            </w:r>
+          </w:p>
+          <w:p>
+            <w:pPr>
+              <w:pStyle w:val="ListParagraph"/>
+              <w:numPr>
+                <w:ilvl w:val="0"/>
+                <w:numId w:val="1"/>
+              </w:numPr>
+            </w:pPr>
+            <w:r>
+              <w:t>Created pointer mapper function</w:t>
+            </w:r>
+          </w:p>
+          <w:p>
+            <w:pPr>
+              <w:pStyle w:val="ListParagraph"/>
+              <w:numPr>
+                <w:ilvl w:val="0"/>
+                <w:numId w:val="1"/>
+              </w:numPr>
+            </w:pPr>
+            <w:r>
+              <w:t>Jointly</w:t>
+            </w:r>
+            <w:r>
+              <w:t xml:space="preserve"> </w:t>
+            </w:r>
+            <w:r>
+              <w:t>with Craig</w:t>
+            </w:r>
+            <w:r>
+              <w:t xml:space="preserve"> created pointer functions</w:t>
+            </w:r>
+          </w:p>
+          <w:p>
+            <w:pPr>
+              <w:pStyle w:val="ListParagraph"/>
+              <w:numPr>
+                <w:ilvl w:val="0"/>
+                <w:numId w:val="1"/>
+              </w:numPr>
+            </w:pPr>
+            <w:r>
+              <w:t>Created C++ class</w:t>
+            </w:r>
+            <w:r>
+              <w:t>es</w:t>
+            </w:r>
+            <w:r>
+              <w:t xml:space="preserve"> and </w:t>
+            </w:r>
+            <w:r>
+              <w:t>the</w:t>
+            </w:r>
+            <w:r>
+              <w:t xml:space="preserve"> logic</w:t>
+            </w:r>
+            <w:r>
+              <w:t xml:space="preserve"> for the data we required</w:t>
+            </w:r>
+          </w:p>
+          <w:p>
+            <w:pPr>
+              <w:pStyle w:val="ListParagraph"/>
+              <w:numPr>
+                <w:ilvl w:val="0"/>
+                <w:numId w:val="1"/>
+              </w:numPr>
+            </w:pPr>
+            <w:r>
+              <w:t>Created game mode logic</w:t>
+            </w:r>
+          </w:p>
+          <w:p>
+            <w:pPr>
+              <w:pStyle w:val="ListParagraph"/>
+              <w:numPr>
+                <w:ilvl w:val="0"/>
+                <w:numId w:val="1"/>
+              </w:numPr>
+            </w:pPr>
+            <w:r>
+              <w:t>Created logic for gun array</w:t>
+            </w:r>
+          </w:p>
+          <w:p>
+            <w:pPr>
+              <w:pStyle w:val="ListParagraph"/>
+              <w:numPr>
+                <w:ilvl w:val="0"/>
+                <w:numId w:val="1"/>
+              </w:numPr>
+            </w:pPr>
+            <w:r>
+              <w:t>Jointly</w:t>
+            </w:r>
+            <w:r>
+              <w:t xml:space="preserve"> </w:t>
+            </w:r>
+            <w:r>
+              <w:t>with Craig</w:t>
+            </w:r>
+            <w:r>
+              <w:t xml:space="preserve"> created the logic for player</w:t>
+            </w:r>
+          </w:p>
+          <w:p>
+            <w:pPr>
+              <w:pStyle w:val="ListParagraph"/>
+              <w:numPr>
+                <w:ilvl w:val="0"/>
+                <w:numId w:val="1"/>
+              </w:numPr>
+            </w:pPr>
+            <w:r>
+              <w:t>Jointly</w:t>
+            </w:r>
+            <w:r>
+              <w:t xml:space="preserve"> </w:t>
+            </w:r>
+            <w:r>
+              <w:t>with Craig doing testing and debugging runtime issues</w:t>
+            </w:r>
+          </w:p>
+          <w:p>
+            <w:pPr>
+              <w:pStyle w:val="ListParagraph"/>
+              <w:numPr>
+                <w:ilvl w:val="0"/>
+                <w:numId w:val="1"/>
+              </w:numPr>
+            </w:pPr>
+            <w:r>
+              <w:t>Provided video segments to Zeerak</w:t>
+            </w:r>
+          </w:p>
         </w:tc>
         <w:tc>
           <w:tcPr>
             <w:tcW w:w="3117" w:type="dxa"/>
           </w:tcPr>
-          <w:p/>
+          <w:p>
+            <w:r>
+              <w:lastRenderedPageBreak/>
+              <w:t>80%</w:t>
+            </w:r>
+          </w:p>
         </w:tc>
       </w:tr>
       <w:tr>
@@ -335,8 +584,129 @@
 </w:document>
 </file>
 
+<file path=word/numbering.xml><?xml version="1.0" encoding="utf-8"?>
+<w:numbering xmlns:wpc="http://schemas.microsoft.com/office/word/2010/wordprocessingCanvas" xmlns:mc="http://schemas.openxmlformats.org/markup-compatibility/2006" xmlns:o="urn:schemas-microsoft-com:office:office" xmlns:r="http://schemas.openxmlformats.org/officeDocument/2006/relationships" xmlns:m="http://schemas.openxmlformats.org/officeDocument/2006/math" xmlns:v="urn:schemas-microsoft-com:vml" xmlns:wp14="http://schemas.microsoft.com/office/word/2010/wordprocessingDrawing" xmlns:wp="http://schemas.openxmlformats.org/drawingml/2006/wordprocessingDrawing" xmlns:w10="urn:schemas-microsoft-com:office:word" xmlns:w="http://schemas.openxmlformats.org/wordprocessingml/2006/main" xmlns:w14="http://schemas.microsoft.com/office/word/2010/wordml" xmlns:w15="http://schemas.microsoft.com/office/word/2012/wordml" xmlns:wpg="http://schemas.microsoft.com/office/word/2010/wordprocessingGroup" xmlns:wpi="http://schemas.microsoft.com/office/word/2010/wordprocessingInk" xmlns:wne="http://schemas.microsoft.com/office/word/2006/wordml" xmlns:wps="http://schemas.microsoft.com/office/word/2010/wordprocessingShape" mc:Ignorable="w14 w15 wp14">
+  <w:abstractNum w:abstractNumId="0" w15:restartNumberingAfterBreak="0">
+    <w:nsid w:val="709D7BA3"/>
+    <w:multiLevelType w:val="hybridMultilevel"/>
+    <w:tmpl w:val="F11A1CAC"/>
+    <w:lvl w:ilvl="0" w:tplc="08090001">
+      <w:start w:val="1"/>
+      <w:numFmt w:val="bullet"/>
+      <w:lvlText w:val=""/>
+      <w:lvlJc w:val="left"/>
+      <w:pPr>
+        <w:ind w:left="720" w:hanging="360"/>
+      </w:pPr>
+      <w:rPr>
+        <w:rFonts w:ascii="Symbol" w:hAnsi="Symbol" w:hint="default"/>
+      </w:rPr>
+    </w:lvl>
+    <w:lvl w:ilvl="1" w:tplc="08090003" w:tentative="1">
+      <w:start w:val="1"/>
+      <w:numFmt w:val="bullet"/>
+      <w:lvlText w:val="o"/>
+      <w:lvlJc w:val="left"/>
+      <w:pPr>
+        <w:ind w:left="1440" w:hanging="360"/>
+      </w:pPr>
+      <w:rPr>
+        <w:rFonts w:ascii="Courier New" w:hAnsi="Courier New" w:cs="Courier New" w:hint="default"/>
+      </w:rPr>
+    </w:lvl>
+    <w:lvl w:ilvl="2" w:tplc="08090005" w:tentative="1">
+      <w:start w:val="1"/>
+      <w:numFmt w:val="bullet"/>
+      <w:lvlText w:val=""/>
+      <w:lvlJc w:val="left"/>
+      <w:pPr>
+        <w:ind w:left="2160" w:hanging="360"/>
+      </w:pPr>
+      <w:rPr>
+        <w:rFonts w:ascii="Wingdings" w:hAnsi="Wingdings" w:hint="default"/>
+      </w:rPr>
+    </w:lvl>
+    <w:lvl w:ilvl="3" w:tplc="08090001" w:tentative="1">
+      <w:start w:val="1"/>
+      <w:numFmt w:val="bullet"/>
+      <w:lvlText w:val=""/>
+      <w:lvlJc w:val="left"/>
+      <w:pPr>
+        <w:ind w:left="2880" w:hanging="360"/>
+      </w:pPr>
+      <w:rPr>
+        <w:rFonts w:ascii="Symbol" w:hAnsi="Symbol" w:hint="default"/>
+      </w:rPr>
+    </w:lvl>
+    <w:lvl w:ilvl="4" w:tplc="08090003" w:tentative="1">
+      <w:start w:val="1"/>
+      <w:numFmt w:val="bullet"/>
+      <w:lvlText w:val="o"/>
+      <w:lvlJc w:val="left"/>
+      <w:pPr>
+        <w:ind w:left="3600" w:hanging="360"/>
+      </w:pPr>
+      <w:rPr>
+        <w:rFonts w:ascii="Courier New" w:hAnsi="Courier New" w:cs="Courier New" w:hint="default"/>
+      </w:rPr>
+    </w:lvl>
+    <w:lvl w:ilvl="5" w:tplc="08090005" w:tentative="1">
+      <w:start w:val="1"/>
+      <w:numFmt w:val="bullet"/>
+      <w:lvlText w:val=""/>
+      <w:lvlJc w:val="left"/>
+      <w:pPr>
+        <w:ind w:left="4320" w:hanging="360"/>
+      </w:pPr>
+      <w:rPr>
+        <w:rFonts w:ascii="Wingdings" w:hAnsi="Wingdings" w:hint="default"/>
+      </w:rPr>
+    </w:lvl>
+    <w:lvl w:ilvl="6" w:tplc="08090001" w:tentative="1">
+      <w:start w:val="1"/>
+      <w:numFmt w:val="bullet"/>
+      <w:lvlText w:val=""/>
+      <w:lvlJc w:val="left"/>
+      <w:pPr>
+        <w:ind w:left="5040" w:hanging="360"/>
+      </w:pPr>
+      <w:rPr>
+        <w:rFonts w:ascii="Symbol" w:hAnsi="Symbol" w:hint="default"/>
+      </w:rPr>
+    </w:lvl>
+    <w:lvl w:ilvl="7" w:tplc="08090003" w:tentative="1">
+      <w:start w:val="1"/>
+      <w:numFmt w:val="bullet"/>
+      <w:lvlText w:val="o"/>
+      <w:lvlJc w:val="left"/>
+      <w:pPr>
+        <w:ind w:left="5760" w:hanging="360"/>
+      </w:pPr>
+      <w:rPr>
+        <w:rFonts w:ascii="Courier New" w:hAnsi="Courier New" w:cs="Courier New" w:hint="default"/>
+      </w:rPr>
+    </w:lvl>
+    <w:lvl w:ilvl="8" w:tplc="08090005" w:tentative="1">
+      <w:start w:val="1"/>
+      <w:numFmt w:val="bullet"/>
+      <w:lvlText w:val=""/>
+      <w:lvlJc w:val="left"/>
+      <w:pPr>
+        <w:ind w:left="6480" w:hanging="360"/>
+      </w:pPr>
+      <w:rPr>
+        <w:rFonts w:ascii="Wingdings" w:hAnsi="Wingdings" w:hint="default"/>
+      </w:rPr>
+    </w:lvl>
+  </w:abstractNum>
+  <w:num w:numId="1">
+    <w:abstractNumId w:val="0"/>
+  </w:num>
+</w:numbering>
+</file>
+
 <file path=word/styles.xml><?xml version="1.0" encoding="utf-8"?>
-<w:styles xmlns:mc="http://schemas.openxmlformats.org/markup-compatibility/2006" xmlns:r="http://schemas.openxmlformats.org/officeDocument/2006/relationships" xmlns:w="http://schemas.openxmlformats.org/wordprocessingml/2006/main" xmlns:w14="http://schemas.microsoft.com/office/word/2010/wordml" xmlns:w15="http://schemas.microsoft.com/office/word/2012/wordml" xmlns:w16cex="http://schemas.microsoft.com/office/word/2018/wordml/cex" xmlns:w16cid="http://schemas.microsoft.com/office/word/2016/wordml/cid" xmlns:w16="http://schemas.microsoft.com/office/word/2018/wordml" xmlns:w16sdtdh="http://schemas.microsoft.com/office/word/2020/wordml/sdtdatahash" xmlns:w16se="http://schemas.microsoft.com/office/word/2015/wordml/symex" mc:Ignorable="w14 w15 w16se w16cid w16 w16cex w16sdtdh">
+<w:styles xmlns:mc="http://schemas.openxmlformats.org/markup-compatibility/2006" xmlns:r="http://schemas.openxmlformats.org/officeDocument/2006/relationships" xmlns:w="http://schemas.openxmlformats.org/wordprocessingml/2006/main" xmlns:w14="http://schemas.microsoft.com/office/word/2010/wordml" xmlns:w15="http://schemas.microsoft.com/office/word/2012/wordml" mc:Ignorable="w14 w15">
   <w:docDefaults>
     <w:rPrDefault>
       <w:rPr>
@@ -350,7 +720,7 @@
     </w:rPrDefault>
     <w:pPrDefault/>
   </w:docDefaults>
-  <w:latentStyles w:defLockedState="0" w:defUIPriority="99" w:defSemiHidden="0" w:defUnhideWhenUsed="0" w:defQFormat="0" w:count="376">
+  <w:latentStyles w:defLockedState="0" w:defUIPriority="99" w:defSemiHidden="0" w:defUnhideWhenUsed="0" w:defQFormat="0" w:count="371">
     <w:lsdException w:name="Normal" w:uiPriority="0" w:qFormat="1"/>
     <w:lsdException w:name="heading 1" w:uiPriority="9" w:qFormat="1"/>
     <w:lsdException w:name="heading 2" w:semiHidden="1" w:uiPriority="9" w:unhideWhenUsed="1" w:qFormat="1"/>
@@ -722,11 +1092,6 @@
     <w:lsdException w:name="List Table 5 Dark Accent 6" w:uiPriority="50"/>
     <w:lsdException w:name="List Table 6 Colorful Accent 6" w:uiPriority="51"/>
     <w:lsdException w:name="List Table 7 Colorful Accent 6" w:uiPriority="52"/>
-    <w:lsdException w:name="Mention" w:semiHidden="1" w:unhideWhenUsed="1"/>
-    <w:lsdException w:name="Smart Hyperlink" w:semiHidden="1" w:unhideWhenUsed="1"/>
-    <w:lsdException w:name="Hashtag" w:semiHidden="1" w:unhideWhenUsed="1"/>
-    <w:lsdException w:name="Unresolved Mention" w:semiHidden="1" w:unhideWhenUsed="1"/>
-    <w:lsdException w:name="Smart Link" w:semiHidden="1" w:unhideWhenUsed="1"/>
   </w:latentStyles>
   <w:style w:type="paragraph" w:default="1" w:styleId="Normal">
     <w:name w:val="Normal"/>
@@ -779,6 +1144,17 @@
         <w:insideV w:val="single" w:sz="4" w:space="0" w:color="auto"/>
       </w:tblBorders>
     </w:tblPr>
+  </w:style>
+  <w:style w:type="paragraph" w:styleId="ListParagraph">
+    <w:name w:val="List Paragraph"/>
+    <w:basedOn w:val="Normal"/>
+    <w:uiPriority w:val="34"/>
+    <w:qFormat/>
+    <w:rsid w:val="004D3970"/>
+    <w:pPr>
+      <w:ind w:left="720"/>
+      <w:contextualSpacing/>
+    </w:pPr>
   </w:style>
 </w:styles>
 </file>
@@ -1083,7 +1459,7 @@
 </file>
 
 <file path=customXml/itemProps1.xml><?xml version="1.0" encoding="utf-8"?>
-<ds:datastoreItem xmlns:ds="http://schemas.openxmlformats.org/officeDocument/2006/customXml" ds:itemID="{C7E0B69E-F9D7-ED44-B8EA-A9462E16AC24}">
+<ds:datastoreItem xmlns:ds="http://schemas.openxmlformats.org/officeDocument/2006/customXml" ds:itemID="{59DA9E3F-179D-4B68-8534-AFCEB13BE76E}">
   <ds:schemaRefs>
     <ds:schemaRef ds:uri="http://schemas.openxmlformats.org/officeDocument/2006/bibliography"/>
   </ds:schemaRefs>

</xml_diff>